<commit_message>
200730 use args parameters and modify standard.docx file
</commit_message>
<xml_diff>
--- a/standard.docx
+++ b/standard.docx
@@ -3,11 +3,6 @@
 <w:document xmlns:wpc="http://schemas.microsoft.com/office/word/2010/wordprocessingCanvas" xmlns:cx="http://schemas.microsoft.com/office/drawing/2014/chartex" xmlns:cx1="http://schemas.microsoft.com/office/drawing/2015/9/8/chartex" xmlns:cx2="http://schemas.microsoft.com/office/drawing/2015/10/21/chartex" xmlns:cx3="http://schemas.microsoft.com/office/drawing/2016/5/9/chartex" xmlns:cx4="http://schemas.microsoft.com/office/drawing/2016/5/10/chartex" xmlns:cx5="http://schemas.microsoft.com/office/drawing/2016/5/11/chartex" xmlns:cx6="http://schemas.microsoft.com/office/drawing/2016/5/12/chartex" xmlns:cx7="http://schemas.microsoft.com/office/drawing/2016/5/13/chartex" xmlns:cx8="http://schemas.microsoft.com/office/drawing/2016/5/14/chartex" xmlns:mc="http://schemas.openxmlformats.org/markup-compatibility/2006" xmlns:aink="http://schemas.microsoft.com/office/drawing/2016/ink" xmlns:am3d="http://schemas.microsoft.com/office/drawing/2017/model3d" xmlns:o="urn:schemas-microsoft-com:office:office" xmlns:r="http://schemas.openxmlformats.org/officeDocument/2006/relationships" xmlns:m="http://schemas.openxmlformats.org/officeDocument/2006/math" xmlns:v="urn:schemas-microsoft-com:vml" xmlns:wp14="http://schemas.microsoft.com/office/word/2010/wordprocessingDrawing" xmlns:wp="http://schemas.openxmlformats.org/drawingml/2006/wordprocessingDrawing" xmlns:w10="urn:schemas-microsoft-com:office:word" xmlns:w="http://schemas.openxmlformats.org/wordprocessingml/2006/main" xmlns:w14="http://schemas.microsoft.com/office/word/2010/wordml" xmlns:w15="http://schemas.microsoft.com/office/word/2012/wordml" xmlns:w16cid="http://schemas.microsoft.com/office/word/2016/wordml/cid" xmlns:w16se="http://schemas.microsoft.com/office/word/2015/wordml/symex" xmlns:wpg="http://schemas.microsoft.com/office/word/2010/wordprocessingGroup" xmlns:wpi="http://schemas.microsoft.com/office/word/2010/wordprocessingInk" xmlns:wne="http://schemas.microsoft.com/office/word/2006/wordml" xmlns:wps="http://schemas.microsoft.com/office/word/2010/wordprocessingShape" mc:Ignorable="w14 w15 w16se w16cid wp14">
   <w:body>
     <w:p>
-      <w:pPr>
-        <w:rPr>
-          <w:rFonts w:hint="eastAsia"/>
-        </w:rPr>
-      </w:pPr>
       <w:bookmarkStart w:id="0" w:name="_GoBack"/>
       <w:bookmarkEnd w:id="0"/>
     </w:p>
@@ -458,10 +453,11 @@
   <w:style w:type="paragraph" w:default="1" w:styleId="a">
     <w:name w:val="Normal"/>
     <w:qFormat/>
-    <w:rsid w:val="00073EB3"/>
+    <w:rsid w:val="00BC044D"/>
     <w:pPr>
       <w:wordWrap w:val="0"/>
       <w:spacing w:after="0" w:line="40" w:lineRule="atLeast"/>
+      <w:jc w:val="both"/>
     </w:pPr>
   </w:style>
   <w:style w:type="character" w:default="1" w:styleId="a0">

</xml_diff>